<commit_message>
* Updated .gitignore to exclude target folders of framework and challenge template. * Added Netbeans configuration to Challenge Template to build without testing   - Updated packaging.xml to exclude the xml defining the configuration   - Updated Challenge Template - User Guide.docx to reflect changes   - As it is simply a way of calling maven, the configuration is IDE-wide, which means it ONLY works in Netbeans   - The configuration is defined in nb-configuration.xml, so make sure not to mess up this one for once.
</commit_message>
<xml_diff>
--- a/A. Challenge Archetype/3 - Resources for new archetypes/Challenge Template - User Guide.docx
+++ b/A. Challenge Archetype/3 - Resources for new archetypes/Challenge Template - User Guide.docx
@@ -157,13 +157,7 @@
         <w:rPr>
           <w:lang w:val="en-GB"/>
         </w:rPr>
-        <w:t>archetype’</w:t>
-      </w:r>
-      <w:r>
-        <w:rPr>
-          <w:lang w:val="en-GB"/>
-        </w:rPr>
-        <w:t xml:space="preserve"> </w:t>
+        <w:t xml:space="preserve">archetype’ </w:t>
       </w:r>
       <w:r>
         <w:rPr>
@@ -252,37 +246,12 @@
         </w:rPr>
         <w:t xml:space="preserve">Run the command: </w:t>
       </w:r>
-      <w:proofErr w:type="spellStart"/>
-      <w:r>
-        <w:rPr>
-          <w:rStyle w:val="Intensievebenadrukking"/>
-          <w:lang w:val="en-GB"/>
-        </w:rPr>
-        <w:t>mvn</w:t>
-      </w:r>
-      <w:proofErr w:type="spellEnd"/>
-      <w:r>
-        <w:rPr>
-          <w:rStyle w:val="Intensievebenadrukking"/>
-          <w:lang w:val="en-GB"/>
-        </w:rPr>
-        <w:t xml:space="preserve"> </w:t>
-      </w:r>
-      <w:proofErr w:type="spellStart"/>
-      <w:r>
-        <w:rPr>
-          <w:rStyle w:val="Intensievebenadrukking"/>
-          <w:lang w:val="en-GB"/>
-        </w:rPr>
-        <w:t>install:install-file</w:t>
-      </w:r>
-      <w:proofErr w:type="spellEnd"/>
-      <w:r>
-        <w:rPr>
-          <w:rStyle w:val="Intensievebenadrukking"/>
-          <w:lang w:val="en-GB"/>
-        </w:rPr>
-        <w:t xml:space="preserve"> -Dfile=src/main/resources/archetype-resources/src/main/resources/MoCFramework-1.</w:t>
+      <w:r>
+        <w:rPr>
+          <w:rStyle w:val="Intensievebenadrukking"/>
+          <w:lang w:val="en-GB"/>
+        </w:rPr>
+        <w:t>mvn install:install-file -Dfile=src/main/resources/archetype-resources/src/main/resources/MoCFramework-1.</w:t>
       </w:r>
       <w:r>
         <w:rPr>
@@ -310,87 +279,7 @@
           <w:rStyle w:val="Intensievebenadrukking"/>
           <w:lang w:val="en-GB"/>
         </w:rPr>
-        <w:t>.jar -</w:t>
-      </w:r>
-      <w:proofErr w:type="spellStart"/>
-      <w:r>
-        <w:rPr>
-          <w:rStyle w:val="Intensievebenadrukking"/>
-          <w:lang w:val="en-GB"/>
-        </w:rPr>
-        <w:t>DgroupId</w:t>
-      </w:r>
-      <w:proofErr w:type="spellEnd"/>
-      <w:r>
-        <w:rPr>
-          <w:rStyle w:val="Intensievebenadrukking"/>
-          <w:lang w:val="en-GB"/>
-        </w:rPr>
-        <w:t>=</w:t>
-      </w:r>
-      <w:proofErr w:type="spellStart"/>
-      <w:r>
-        <w:rPr>
-          <w:rStyle w:val="Intensievebenadrukking"/>
-          <w:lang w:val="en-GB"/>
-        </w:rPr>
-        <w:t>MoC</w:t>
-      </w:r>
-      <w:proofErr w:type="spellEnd"/>
-      <w:r>
-        <w:rPr>
-          <w:rStyle w:val="Intensievebenadrukking"/>
-          <w:lang w:val="en-GB"/>
-        </w:rPr>
-        <w:t xml:space="preserve"> -</w:t>
-      </w:r>
-      <w:proofErr w:type="spellStart"/>
-      <w:r>
-        <w:rPr>
-          <w:rStyle w:val="Intensievebenadrukking"/>
-          <w:lang w:val="en-GB"/>
-        </w:rPr>
-        <w:t>DartifactId</w:t>
-      </w:r>
-      <w:proofErr w:type="spellEnd"/>
-      <w:r>
-        <w:rPr>
-          <w:rStyle w:val="Intensievebenadrukking"/>
-          <w:lang w:val="en-GB"/>
-        </w:rPr>
-        <w:t>=</w:t>
-      </w:r>
-      <w:proofErr w:type="spellStart"/>
-      <w:r>
-        <w:rPr>
-          <w:rStyle w:val="Intensievebenadrukking"/>
-          <w:lang w:val="en-GB"/>
-        </w:rPr>
-        <w:t>MoCFramework</w:t>
-      </w:r>
-      <w:proofErr w:type="spellEnd"/>
-      <w:r>
-        <w:rPr>
-          <w:rStyle w:val="Intensievebenadrukking"/>
-          <w:lang w:val="en-GB"/>
-        </w:rPr>
-        <w:t xml:space="preserve"> -</w:t>
-      </w:r>
-      <w:proofErr w:type="spellStart"/>
-      <w:r>
-        <w:rPr>
-          <w:rStyle w:val="Intensievebenadrukking"/>
-          <w:lang w:val="en-GB"/>
-        </w:rPr>
-        <w:t>Dversion</w:t>
-      </w:r>
-      <w:proofErr w:type="spellEnd"/>
-      <w:r>
-        <w:rPr>
-          <w:rStyle w:val="Intensievebenadrukking"/>
-          <w:lang w:val="en-GB"/>
-        </w:rPr>
-        <w:t>=1.</w:t>
+        <w:t>.jar -DgroupId=MoC -DartifactId=MoCFramework -Dversion=1.</w:t>
       </w:r>
       <w:r>
         <w:rPr>
@@ -418,23 +307,7 @@
           <w:rStyle w:val="Intensievebenadrukking"/>
           <w:lang w:val="en-GB"/>
         </w:rPr>
-        <w:t xml:space="preserve"> -</w:t>
-      </w:r>
-      <w:proofErr w:type="spellStart"/>
-      <w:r>
-        <w:rPr>
-          <w:rStyle w:val="Intensievebenadrukking"/>
-          <w:lang w:val="en-GB"/>
-        </w:rPr>
-        <w:t>Dpackaging</w:t>
-      </w:r>
-      <w:proofErr w:type="spellEnd"/>
-      <w:r>
-        <w:rPr>
-          <w:rStyle w:val="Intensievebenadrukking"/>
-          <w:lang w:val="en-GB"/>
-        </w:rPr>
-        <w:t>=jar</w:t>
+        <w:t xml:space="preserve"> -Dpackaging=jar</w:t>
       </w:r>
     </w:p>
     <w:p>
@@ -458,21 +331,7 @@
         <w:rPr>
           <w:lang w:val="en-GB"/>
         </w:rPr>
-        <w:t xml:space="preserve">Open </w:t>
-      </w:r>
-      <w:proofErr w:type="spellStart"/>
-      <w:r>
-        <w:rPr>
-          <w:lang w:val="en-GB"/>
-        </w:rPr>
-        <w:t>netbeans</w:t>
-      </w:r>
-      <w:proofErr w:type="spellEnd"/>
-      <w:r>
-        <w:rPr>
-          <w:lang w:val="en-GB"/>
-        </w:rPr>
-        <w:t xml:space="preserve"> and create a new</w:t>
+        <w:t>Open netbeans and create a new</w:t>
       </w:r>
       <w:r>
         <w:rPr>
@@ -610,7 +469,6 @@
         <w:lastRenderedPageBreak/>
         <w:t xml:space="preserve">Select the </w:t>
       </w:r>
-      <w:proofErr w:type="spellStart"/>
       <w:r>
         <w:rPr>
           <w:rStyle w:val="Intensievebenadrukking"/>
@@ -639,7 +497,6 @@
         </w:rPr>
         <w:t>hallengeTemplate</w:t>
       </w:r>
-      <w:proofErr w:type="spellEnd"/>
       <w:r>
         <w:rPr>
           <w:lang w:val="en-GB"/>
@@ -822,21 +679,7 @@
         <w:rPr>
           <w:lang w:val="en-GB"/>
         </w:rPr>
-        <w:t xml:space="preserve">Rename the </w:t>
-      </w:r>
-      <w:proofErr w:type="spellStart"/>
-      <w:r>
-        <w:rPr>
-          <w:lang w:val="en-GB"/>
-        </w:rPr>
-        <w:t>ChallengeExample</w:t>
-      </w:r>
-      <w:proofErr w:type="spellEnd"/>
-      <w:r>
-        <w:rPr>
-          <w:lang w:val="en-GB"/>
-        </w:rPr>
-        <w:t xml:space="preserve"> interface, configure the information in the @Challenge annotation, and create the abstract functions needed for the challenge.</w:t>
+        <w:t>Rename the ChallengeExample interface, configure the information in the @Challenge annotation, and create the abstract functions needed for the challenge.</w:t>
       </w:r>
     </w:p>
     <w:p>
@@ -884,49 +727,7 @@
         <w:rPr>
           <w:lang w:val="en-GB"/>
         </w:rPr>
-        <w:t xml:space="preserve">There are three example tests in the challenge template: a </w:t>
-      </w:r>
-      <w:proofErr w:type="spellStart"/>
-      <w:r>
-        <w:rPr>
-          <w:lang w:val="en-GB"/>
-        </w:rPr>
-        <w:t>UserTest</w:t>
-      </w:r>
-      <w:proofErr w:type="spellEnd"/>
-      <w:r>
-        <w:rPr>
-          <w:lang w:val="en-GB"/>
-        </w:rPr>
-        <w:t xml:space="preserve">, a </w:t>
-      </w:r>
-      <w:proofErr w:type="spellStart"/>
-      <w:r>
-        <w:rPr>
-          <w:lang w:val="en-GB"/>
-        </w:rPr>
-        <w:t>SystemTest</w:t>
-      </w:r>
-      <w:proofErr w:type="spellEnd"/>
-      <w:r>
-        <w:rPr>
-          <w:lang w:val="en-GB"/>
-        </w:rPr>
-        <w:t xml:space="preserve"> and an </w:t>
-      </w:r>
-      <w:proofErr w:type="spellStart"/>
-      <w:r>
-        <w:rPr>
-          <w:lang w:val="en-GB"/>
-        </w:rPr>
-        <w:t>AmbivalentTest</w:t>
-      </w:r>
-      <w:proofErr w:type="spellEnd"/>
-      <w:r>
-        <w:rPr>
-          <w:lang w:val="en-GB"/>
-        </w:rPr>
-        <w:t xml:space="preserve">. A user test is a test that can be manually run by the participants while making the challenge. System tests can’t be run manually and will automatically be executed when turning in the challenge. To change the type of a test, change the “groups” property in the @Test annotation. </w:t>
+        <w:t xml:space="preserve">There are three example tests in the challenge template: a UserTest, a SystemTest and an AmbivalentTest. A user test is a test that can be manually run by the participants while making the challenge. System tests can’t be run manually and will automatically be executed when turning in the challenge. To change the type of a test, change the “groups” property in the @Test annotation. </w:t>
       </w:r>
     </w:p>
     <w:p>
@@ -958,15 +759,7 @@
         <w:rPr>
           <w:lang w:val="en-GB"/>
         </w:rPr>
-        <w:t>htm</w:t>
-      </w:r>
-      <w:bookmarkStart w:id="0" w:name="_GoBack"/>
-      <w:bookmarkEnd w:id="0"/>
-      <w:r>
-        <w:rPr>
-          <w:lang w:val="en-GB"/>
-        </w:rPr>
-        <w:t>l</w:t>
+        <w:t>html</w:t>
       </w:r>
       <w:r>
         <w:rPr>
@@ -1077,9 +870,8 @@
           <w:color w:val="auto"/>
           <w:lang w:val="en-GB"/>
         </w:rPr>
-        <w:t>Note: you will have to build without running the tests, as the code should not be implemented and the tests should fail. To do this, add custom goals/configurations or build through the command line: ‘</w:t>
-      </w:r>
-      <w:proofErr w:type="spellStart"/>
+        <w:t>Note: you will have to build without running the tests, as the code should not be implemented and the tests should fail. To do this, add custom goals/configurations or build through the command line: ‘mvn -Dmaven.test.skip=true install’</w:t>
+      </w:r>
       <w:r>
         <w:rPr>
           <w:rStyle w:val="Intensievebenadrukking"/>
@@ -1087,9 +879,8 @@
           <w:color w:val="auto"/>
           <w:lang w:val="en-GB"/>
         </w:rPr>
-        <w:t>mvn</w:t>
-      </w:r>
-      <w:proofErr w:type="spellEnd"/>
+        <w:br/>
+      </w:r>
       <w:r>
         <w:rPr>
           <w:rStyle w:val="Intensievebenadrukking"/>
@@ -1097,9 +888,10 @@
           <w:color w:val="auto"/>
           <w:lang w:val="en-GB"/>
         </w:rPr>
-        <w:t xml:space="preserve"> -</w:t>
-      </w:r>
-      <w:proofErr w:type="spellStart"/>
+        <w:t>If you are using N</w:t>
+      </w:r>
+      <w:bookmarkStart w:id="0" w:name="_GoBack"/>
+      <w:bookmarkEnd w:id="0"/>
       <w:r>
         <w:rPr>
           <w:rStyle w:val="Intensievebenadrukking"/>
@@ -1107,9 +899,8 @@
           <w:color w:val="auto"/>
           <w:lang w:val="en-GB"/>
         </w:rPr>
-        <w:t>Dmaven.test.skip</w:t>
-      </w:r>
-      <w:proofErr w:type="spellEnd"/>
+        <w:t>etbeans,</w:t>
+      </w:r>
       <w:r>
         <w:rPr>
           <w:rStyle w:val="Intensievebenadrukking"/>
@@ -1117,16 +908,7 @@
           <w:color w:val="auto"/>
           <w:lang w:val="en-GB"/>
         </w:rPr>
-        <w:t>=true install</w:t>
-      </w:r>
-      <w:r>
-        <w:rPr>
-          <w:rStyle w:val="Intensievebenadrukking"/>
-          <w:b w:val="0"/>
-          <w:color w:val="auto"/>
-          <w:lang w:val="en-GB"/>
-        </w:rPr>
-        <w:t>’</w:t>
+        <w:t xml:space="preserve"> a project configuration is provided to build without tests. </w:t>
       </w:r>
     </w:p>
     <w:p>
@@ -2451,7 +2233,7 @@
 </file>
 
 <file path=customXml/itemProps1.xml><?xml version="1.0" encoding="utf-8"?>
-<ds:datastoreItem xmlns:ds="http://schemas.openxmlformats.org/officeDocument/2006/customXml" ds:itemID="{9CABCA38-98B7-4D12-9DA3-0FFC8396B9AB}">
+<ds:datastoreItem xmlns:ds="http://schemas.openxmlformats.org/officeDocument/2006/customXml" ds:itemID="{A60741DD-F34B-426E-9F9D-4A76C6CDA65E}">
   <ds:schemaRefs>
     <ds:schemaRef ds:uri="http://schemas.openxmlformats.org/officeDocument/2006/bibliography"/>
   </ds:schemaRefs>

</xml_diff>